<commit_message>
Lab 1: add ГОСТ
</commit_message>
<xml_diff>
--- a/ПИС 1.docx
+++ b/ПИС 1.docx
@@ -51,7 +51,7 @@
           <w:rFonts w:eastAsia="Times New Roman"/>
           <w:sz w:val="48"/>
           <w:szCs w:val="48"/>
-          <w:lang w:val="ru-RU" w:eastAsia="ru-RU"/>
+          <w:lang w:val="en-US" w:eastAsia="ru-RU"/>
         </w:rPr>
       </w:pPr>
       <w:bookmarkStart w:id="0" w:name="_Toc137465079"/>
@@ -110,7 +110,7 @@
           <w:szCs w:val="48"/>
           <w:lang w:val="ru-RU" w:eastAsia="ru-RU"/>
         </w:rPr>
-        <w:t xml:space="preserve"> «Сервис учёта финансов</w:t>
+        <w:t xml:space="preserve"> «</w:t>
       </w:r>
       <w:r>
         <w:rPr>
@@ -119,7 +119,7 @@
           <w:szCs w:val="48"/>
           <w:lang w:val="ru-RU" w:eastAsia="ru-RU"/>
         </w:rPr>
-        <w:t xml:space="preserve"> </w:t>
+        <w:t>Сервис бронирования отелей</w:t>
       </w:r>
       <w:r>
         <w:rPr>
@@ -128,7 +128,7 @@
           <w:szCs w:val="48"/>
           <w:lang w:val="en-US" w:eastAsia="ru-RU"/>
         </w:rPr>
-        <w:t>BudgetBuddy</w:t>
+        <w:t xml:space="preserve"> StaySpot</w:t>
       </w:r>
       <w:r>
         <w:rPr>
@@ -270,129 +270,108 @@
     <w:p>
       <w:pPr>
         <w:spacing w:after="0"/>
-        <w:rPr>
-          <w:lang w:val="ru-RU"/>
-        </w:rPr>
-      </w:pPr>
-      <w:r>
-        <w:rPr>
-          <w:lang w:val="ru-RU"/>
-        </w:rPr>
-        <w:t>В современном мире</w:t>
-      </w:r>
-      <w:r>
-        <w:rPr>
-          <w:lang w:val="ru-RU"/>
-        </w:rPr>
-        <w:t xml:space="preserve"> </w:t>
-      </w:r>
-      <w:r>
-        <w:rPr>
-          <w:lang w:val="ru-RU"/>
-        </w:rPr>
-        <w:t xml:space="preserve">вопрос эффективного управления финансами становится настоятельным. Отслеживание доходов и расходов, а также учет финансовых операций </w:t>
-      </w:r>
-      <w:r>
-        <w:rPr>
-          <w:lang w:val="ru-RU"/>
-        </w:rPr>
-        <w:t>являются</w:t>
-      </w:r>
-      <w:r>
-        <w:rPr>
-          <w:lang w:val="ru-RU"/>
-        </w:rPr>
-        <w:t xml:space="preserve"> ключевы</w:t>
-      </w:r>
-      <w:r>
-        <w:rPr>
-          <w:lang w:val="ru-RU"/>
-        </w:rPr>
-        <w:t>ми</w:t>
-      </w:r>
-      <w:r>
-        <w:rPr>
-          <w:lang w:val="ru-RU"/>
-        </w:rPr>
-        <w:t xml:space="preserve"> аспект</w:t>
-      </w:r>
-      <w:r>
-        <w:rPr>
-          <w:lang w:val="ru-RU"/>
-        </w:rPr>
-        <w:t>ами</w:t>
-      </w:r>
-      <w:r>
-        <w:rPr>
-          <w:lang w:val="ru-RU"/>
-        </w:rPr>
-        <w:t>, способствующие финансовой стабильности.</w:t>
-      </w:r>
-    </w:p>
-    <w:p>
-      <w:pPr>
-        <w:spacing w:after="0"/>
-        <w:rPr>
-          <w:lang w:val="ru-RU"/>
-        </w:rPr>
-      </w:pPr>
-      <w:r>
-        <w:rPr>
-          <w:lang w:val="ru-RU"/>
-        </w:rPr>
-        <w:t xml:space="preserve">Целью данного проекта является разработка </w:t>
-      </w:r>
-      <w:r>
-        <w:rPr>
-          <w:lang w:val="ru-RU"/>
-        </w:rPr>
-        <w:t>веб-</w:t>
-      </w:r>
-      <w:r>
-        <w:rPr>
-          <w:lang w:val="ru-RU"/>
-        </w:rPr>
-        <w:t xml:space="preserve">приложения, предназначенного для подсчета доходов и расходов. </w:t>
-      </w:r>
-      <w:r>
-        <w:rPr>
-          <w:lang w:val="ru-RU"/>
-        </w:rPr>
-        <w:t>Веб-п</w:t>
-      </w:r>
-      <w:r>
-        <w:rPr>
-          <w:lang w:val="ru-RU"/>
-        </w:rPr>
-        <w:t>риложение будет спроектировано с учетом современных тенденций и потребностей пользователей, чтобы обеспечить им инструмент, позволяющий эффективно управлять своими финансами.</w:t>
-      </w:r>
-    </w:p>
-    <w:p>
-      <w:pPr>
-        <w:spacing w:after="0"/>
-        <w:rPr>
-          <w:lang w:val="ru-RU"/>
-        </w:rPr>
-      </w:pPr>
-      <w:r>
-        <w:rPr>
-          <w:lang w:val="ru-RU"/>
-        </w:rPr>
-        <w:t>Актуальность и необходимость создания данного проекта обусловлены современной динамичной экономической средой, где каждый человек сталкивается с необходимостью более детального и информативного учета своих финансов. Нарастающий объем финансовых операций, разнообразие источников доходов и трат, а также стремление к финансовой независимости и эффективному планированию бюджета делают приложение для учета финансов актуальным и востребованным решением.</w:t>
-      </w:r>
-    </w:p>
-    <w:p>
-      <w:pPr>
-        <w:spacing w:after="0"/>
-        <w:rPr>
-          <w:lang w:val="ru-RU"/>
-        </w:rPr>
-      </w:pPr>
-      <w:r>
-        <w:rPr>
-          <w:lang w:val="ru-RU"/>
-        </w:rPr>
-        <w:t>Целевой аудиторией приложения являются люди разного возраста и социального статуса, стремящиеся эффективно управлять своими финансами. Оно предоставит инструмент для широкого круга пользователей, начиная с молодежи, только начинающей формировать свой бюджет, и заканчивая предпринимателями, управляющими сложными финансовыми потоками.</w:t>
+      </w:pPr>
+      <w:r>
+        <w:t xml:space="preserve">В современном мире, с развитием технологий и мобильности, создание приложения для бронирования номеров в отеле становится более актуальным и востребованным. </w:t>
+      </w:r>
+      <w:r>
+        <w:rPr>
+          <w:lang w:val="ru-RU"/>
+        </w:rPr>
+        <w:t xml:space="preserve">Данный </w:t>
+      </w:r>
+      <w:r>
+        <w:t>проект</w:t>
+      </w:r>
+      <w:r>
+        <w:rPr>
+          <w:lang w:val="ru-RU"/>
+        </w:rPr>
+        <w:t xml:space="preserve"> предоставляет</w:t>
+      </w:r>
+      <w:r>
+        <w:t xml:space="preserve"> возможность пользователям легко находить и бронировать жилье по всему миру.</w:t>
+      </w:r>
+    </w:p>
+    <w:p>
+      <w:pPr>
+        <w:spacing w:after="0"/>
+      </w:pPr>
+      <w:r>
+        <w:t xml:space="preserve">Целью данного проекта является создание удобной и интуитивно понятной платформы для бронирования номеров в отелях. Для достижения этой цели необходимо решить следующие задачи: </w:t>
+      </w:r>
+      <w:r>
+        <w:rPr>
+          <w:highlight w:val="yellow"/>
+          <w:lang w:val="ru-RU"/>
+        </w:rPr>
+        <w:t xml:space="preserve">разработать </w:t>
+      </w:r>
+      <w:r>
+        <w:rPr>
+          <w:highlight w:val="yellow"/>
+        </w:rPr>
+        <w:t>интерфейс приложения, обеспечивающий простую навигацию и удобство использования;</w:t>
+      </w:r>
+      <w:r>
+        <w:rPr>
+          <w:highlight w:val="yellow"/>
+          <w:lang w:val="ru-RU"/>
+        </w:rPr>
+        <w:t xml:space="preserve"> создать</w:t>
+      </w:r>
+      <w:r>
+        <w:rPr>
+          <w:highlight w:val="yellow"/>
+        </w:rPr>
+        <w:t xml:space="preserve"> базу данных с информацией об отелях и их доступности; </w:t>
+      </w:r>
+      <w:r>
+        <w:rPr>
+          <w:highlight w:val="yellow"/>
+          <w:lang w:val="ru-RU"/>
+        </w:rPr>
+        <w:t xml:space="preserve">реализовать </w:t>
+      </w:r>
+      <w:r>
+        <w:rPr>
+          <w:highlight w:val="yellow"/>
+        </w:rPr>
+        <w:t>систему онлайн-платежей и подтверждения бронирований.</w:t>
+      </w:r>
+    </w:p>
+    <w:p>
+      <w:pPr>
+        <w:spacing w:after="0"/>
+      </w:pPr>
+      <w:r>
+        <w:t>Актуальность данного проекта обусловлена ростом туристической индустрии и увеличением числа людей, предпочитающих бронировать жилье</w:t>
+      </w:r>
+      <w:r>
+        <w:rPr>
+          <w:lang w:val="ru-RU"/>
+        </w:rPr>
+        <w:t xml:space="preserve"> в </w:t>
+      </w:r>
+      <w:r>
+        <w:rPr>
+          <w:lang w:val="ru-RU"/>
+        </w:rPr>
+        <w:t>онлайн-режиме</w:t>
+      </w:r>
+      <w:r>
+        <w:t>. Это также содействует сокращению времени и усилий, необходимых для поиска и бронирования жилья, что делает проект неотъемлемой частью современного рынка гостиничных услуг.</w:t>
+      </w:r>
+    </w:p>
+    <w:p>
+      <w:pPr>
+        <w:spacing w:after="0"/>
+        <w:rPr>
+          <w:lang w:val="ru-RU"/>
+        </w:rPr>
+      </w:pPr>
+      <w:r>
+        <w:t>Целевой аудиторией приложения являются путешественники всех возрастов, ищущие удобный способ бронирования жилья в разных уголках мира. Также это приложение может быть полезно бизнес-путешественникам и тем, кто планирует длительные командировки.</w:t>
       </w:r>
     </w:p>
     <w:p>
@@ -415,6 +394,9 @@
       </w:r>
     </w:p>
     <w:p>
+      <w:pPr>
+        <w:spacing w:after="0"/>
+      </w:pPr>
       <w:r>
         <w:rPr>
           <w:lang w:val="ru-RU"/>
@@ -425,7 +407,7 @@
         <w:rPr>
           <w:lang w:val="en-US"/>
         </w:rPr>
-        <w:t>BudgetBuddy</w:t>
+        <w:t>StaySpot</w:t>
       </w:r>
       <w:r>
         <w:rPr>
@@ -446,7 +428,7 @@
         <w:rPr>
           <w:lang w:val="en-US"/>
         </w:rPr>
-        <w:t>BudgetBuddy</w:t>
+        <w:t>StaySpot</w:t>
       </w:r>
       <w:r>
         <w:rPr>
@@ -490,7 +472,7 @@
       <w:pPr>
         <w:spacing w:after="0"/>
         <w:rPr>
-          <w:lang w:val="ru-RU"/>
+          <w:lang w:val="en-US"/>
         </w:rPr>
       </w:pPr>
       <w:r>
@@ -509,51 +491,57 @@
         <w:rPr>
           <w:lang w:val="ru-RU"/>
         </w:rPr>
-        <w:t>является создание счетов пользователя</w:t>
-      </w:r>
-      <w:r>
-        <w:rPr>
-          <w:lang w:val="ru-RU"/>
-        </w:rPr>
-        <w:t xml:space="preserve"> </w:t>
-      </w:r>
-      <w:r>
-        <w:rPr>
-          <w:lang w:val="ru-RU"/>
-        </w:rPr>
-        <w:t>и ввод данных о расходах и доходах для каждого счёта</w:t>
-      </w:r>
-      <w:r>
-        <w:rPr>
-          <w:lang w:val="ru-RU"/>
-        </w:rPr>
-        <w:t>, а также</w:t>
-      </w:r>
-      <w:r>
-        <w:rPr>
-          <w:lang w:val="ru-RU"/>
-        </w:rPr>
-        <w:t xml:space="preserve"> возможность отслеживать состояние счёта с помощью графиков, визуализирующих процентное соотношение трат в каждой из категорий. </w:t>
-      </w:r>
-    </w:p>
-    <w:p>
-      <w:pPr>
-        <w:spacing w:after="0"/>
-        <w:rPr>
-          <w:lang w:val="ru-RU"/>
-        </w:rPr>
-      </w:pPr>
-      <w:r>
-        <w:rPr>
-          <w:lang w:val="ru-RU"/>
-        </w:rPr>
-        <w:t xml:space="preserve">Назначением данного приложения является создание инструмента, помогающего пользователям эффективно управлять своими финансами, </w:t>
-      </w:r>
-      <w:r>
-        <w:rPr>
-          <w:lang w:val="ru-RU"/>
-        </w:rPr>
-        <w:t xml:space="preserve">а также иметь полное представление о всех своих расходах и доходах. </w:t>
+        <w:t xml:space="preserve">является </w:t>
+      </w:r>
+      <w:r>
+        <w:rPr>
+          <w:lang w:val="ru-RU"/>
+        </w:rPr>
+        <w:t>возможность поиска комнаты на определенную дату, и выбор комнаты среди предложений отелей</w:t>
+      </w:r>
+      <w:r>
+        <w:rPr>
+          <w:lang w:val="ru-RU"/>
+        </w:rPr>
+        <w:t xml:space="preserve">, а также поиск и фильтрация по определенным критериям, просмотр забронированных номеров и </w:t>
+      </w:r>
+      <w:r>
+        <w:rPr>
+          <w:lang w:val="ru-RU"/>
+        </w:rPr>
+        <w:t>отмена бронирования.</w:t>
+      </w:r>
+    </w:p>
+    <w:p>
+      <w:pPr>
+        <w:spacing w:after="0"/>
+        <w:rPr>
+          <w:lang w:val="en-US"/>
+        </w:rPr>
+      </w:pPr>
+      <w:r>
+        <w:rPr>
+          <w:lang w:val="ru-RU"/>
+        </w:rPr>
+        <w:t>Назначением данного приложения является</w:t>
+      </w:r>
+      <w:r>
+        <w:rPr>
+          <w:lang w:val="ru-RU"/>
+        </w:rPr>
+        <w:t xml:space="preserve"> обеспечения удобного и надежного способа бронирования жилья для путешественников</w:t>
+      </w:r>
+      <w:r>
+        <w:rPr>
+          <w:lang w:val="ru-RU"/>
+        </w:rPr>
+        <w:t xml:space="preserve"> и бизнес-путешественников</w:t>
+      </w:r>
+      <w:r>
+        <w:rPr>
+          <w:lang w:val="ru-RU"/>
+        </w:rPr>
+        <w:t>.</w:t>
       </w:r>
     </w:p>
     <w:p>
@@ -645,13 +633,7 @@
         <w:rPr>
           <w:lang w:val="ru-RU"/>
         </w:rPr>
-        <w:t>а</w:t>
-      </w:r>
-      <w:r>
-        <w:rPr>
-          <w:lang w:val="ru-RU"/>
-        </w:rPr>
-        <w:t>дминистратор;</w:t>
+        <w:t>администратор;</w:t>
       </w:r>
     </w:p>
     <w:p>
@@ -671,13 +653,47 @@
         <w:rPr>
           <w:lang w:val="ru-RU"/>
         </w:rPr>
-        <w:t>п</w:t>
-      </w:r>
-      <w:r>
-        <w:rPr>
-          <w:lang w:val="ru-RU"/>
-        </w:rPr>
-        <w:t>ользователь.</w:t>
+        <w:t>владелец отеля;</w:t>
+      </w:r>
+    </w:p>
+    <w:p>
+      <w:pPr>
+        <w:pStyle w:val="a3"/>
+        <w:numPr>
+          <w:ilvl w:val="0"/>
+          <w:numId w:val="15"/>
+        </w:numPr>
+        <w:spacing w:after="0"/>
+        <w:ind w:left="1276"/>
+        <w:rPr>
+          <w:lang w:val="ru-RU"/>
+        </w:rPr>
+      </w:pPr>
+      <w:r>
+        <w:rPr>
+          <w:lang w:val="ru-RU"/>
+        </w:rPr>
+        <w:t>гость;</w:t>
+      </w:r>
+    </w:p>
+    <w:p>
+      <w:pPr>
+        <w:pStyle w:val="a3"/>
+        <w:numPr>
+          <w:ilvl w:val="0"/>
+          <w:numId w:val="15"/>
+        </w:numPr>
+        <w:spacing w:after="0"/>
+        <w:ind w:left="1276"/>
+        <w:rPr>
+          <w:lang w:val="ru-RU"/>
+        </w:rPr>
+      </w:pPr>
+      <w:r>
+        <w:rPr>
+          <w:lang w:val="ru-RU"/>
+        </w:rPr>
+        <w:t>пользователь.</w:t>
       </w:r>
     </w:p>
     <w:p>
@@ -747,7 +763,7 @@
     </w:p>
     <w:p>
       <w:pPr>
-        <w:spacing w:after="0"/>
+        <w:spacing w:before="40" w:after="0"/>
         <w:rPr>
           <w:lang w:val="ru-RU"/>
         </w:rPr>
@@ -788,7 +804,13 @@
         <w:rPr>
           <w:lang w:val="ru-RU"/>
         </w:rPr>
-        <w:t>создание нового счета;</w:t>
+        <w:t>регистрация и авторизация</w:t>
+      </w:r>
+      <w:r>
+        <w:rPr>
+          <w:lang w:val="ru-RU"/>
+        </w:rPr>
+        <w:t>;</w:t>
       </w:r>
     </w:p>
     <w:p>
@@ -808,7 +830,7 @@
         <w:rPr>
           <w:lang w:val="ru-RU"/>
         </w:rPr>
-        <w:t>просмотр списка всех счетов;</w:t>
+        <w:t>поиск отеля на выбранную дату;</w:t>
       </w:r>
     </w:p>
     <w:p>
@@ -828,7 +850,7 @@
         <w:rPr>
           <w:lang w:val="ru-RU"/>
         </w:rPr>
-        <w:t>просмотр списка расходов и доходов за некоторый период;</w:t>
+        <w:t>поиск и фильтрация отелей;</w:t>
       </w:r>
     </w:p>
     <w:p>
@@ -848,7 +870,7 @@
         <w:rPr>
           <w:lang w:val="ru-RU"/>
         </w:rPr>
-        <w:t>просмотр графиков расходов;</w:t>
+        <w:t>бронирование номера в отеле;</w:t>
       </w:r>
     </w:p>
     <w:p>
@@ -868,7 +890,7 @@
         <w:rPr>
           <w:lang w:val="ru-RU"/>
         </w:rPr>
-        <w:t>создание финансовых переводов между счетами;</w:t>
+        <w:t>добавление отзыва на отель;</w:t>
       </w:r>
     </w:p>
     <w:p>
@@ -888,7 +910,7 @@
         <w:rPr>
           <w:lang w:val="ru-RU"/>
         </w:rPr>
-        <w:t>создание, обновление и удаление записей расходов и доходов;</w:t>
+        <w:t>просмотр и обновление личных данных;</w:t>
       </w:r>
     </w:p>
     <w:p>
@@ -898,6 +920,7 @@
           <w:ilvl w:val="0"/>
           <w:numId w:val="17"/>
         </w:numPr>
+        <w:spacing w:after="0"/>
         <w:ind w:left="1267" w:hanging="349"/>
         <w:rPr>
           <w:lang w:val="ru-RU"/>
@@ -907,27 +930,114 @@
         <w:rPr>
           <w:lang w:val="ru-RU"/>
         </w:rPr>
-        <w:t>создание собственных категорий расходов и доходов;</w:t>
-      </w:r>
-    </w:p>
-    <w:p>
-      <w:pPr>
-        <w:pStyle w:val="a3"/>
+        <w:t>отмена бронирования</w:t>
+      </w:r>
+      <w:r>
+        <w:rPr>
+          <w:lang w:val="ru-RU"/>
+        </w:rPr>
+        <w:t xml:space="preserve"> комнаты</w:t>
+      </w:r>
+      <w:r>
+        <w:rPr>
+          <w:lang w:val="ru-RU"/>
+        </w:rPr>
+        <w:t>.</w:t>
+      </w:r>
+    </w:p>
+    <w:p>
+      <w:pPr>
+        <w:spacing w:before="80" w:after="0"/>
+        <w:rPr>
+          <w:lang w:val="ru-RU"/>
+        </w:rPr>
+      </w:pPr>
+      <w:r>
+        <w:rPr>
+          <w:lang w:val="ru-RU"/>
+        </w:rPr>
+        <w:t>Функционал для</w:t>
+      </w:r>
+      <w:r>
+        <w:rPr>
+          <w:lang w:val="ru-RU"/>
+        </w:rPr>
+        <w:t xml:space="preserve"> владельца отеля</w:t>
+      </w:r>
+      <w:r>
+        <w:rPr>
+          <w:lang w:val="ru-RU"/>
+        </w:rPr>
+        <w:t>:</w:t>
+      </w:r>
+    </w:p>
+    <w:p>
+      <w:pPr>
         <w:numPr>
           <w:ilvl w:val="0"/>
           <w:numId w:val="17"/>
         </w:numPr>
         <w:spacing w:after="0"/>
-        <w:ind w:left="1267" w:hanging="349"/>
-        <w:rPr>
-          <w:lang w:val="ru-RU"/>
-        </w:rPr>
-      </w:pPr>
-      <w:r>
-        <w:rPr>
-          <w:lang w:val="ru-RU"/>
-        </w:rPr>
-        <w:t>просмотр личной информации.</w:t>
+        <w:ind w:left="1276"/>
+        <w:rPr>
+          <w:lang w:val="ru-RU"/>
+        </w:rPr>
+      </w:pPr>
+      <w:r>
+        <w:rPr>
+          <w:lang w:val="ru-RU"/>
+        </w:rPr>
+        <w:t>добавление, изменение и удаление информации об отеле</w:t>
+      </w:r>
+      <w:r>
+        <w:rPr>
+          <w:lang w:val="ru-RU"/>
+        </w:rPr>
+        <w:t>;</w:t>
+      </w:r>
+    </w:p>
+    <w:p>
+      <w:pPr>
+        <w:numPr>
+          <w:ilvl w:val="0"/>
+          <w:numId w:val="17"/>
+        </w:numPr>
+        <w:spacing w:after="0"/>
+        <w:ind w:left="1276"/>
+        <w:rPr>
+          <w:lang w:val="ru-RU"/>
+        </w:rPr>
+      </w:pPr>
+      <w:r>
+        <w:rPr>
+          <w:lang w:val="ru-RU"/>
+        </w:rPr>
+        <w:t>добавление, изменение и удаление информации</w:t>
+      </w:r>
+      <w:r>
+        <w:rPr>
+          <w:lang w:val="ru-RU"/>
+        </w:rPr>
+        <w:t xml:space="preserve"> о комнатах;</w:t>
+      </w:r>
+    </w:p>
+    <w:p>
+      <w:pPr>
+        <w:numPr>
+          <w:ilvl w:val="0"/>
+          <w:numId w:val="17"/>
+        </w:numPr>
+        <w:spacing w:after="0"/>
+        <w:ind w:left="1276"/>
+        <w:rPr>
+          <w:lang w:val="ru-RU"/>
+        </w:rPr>
+      </w:pPr>
+      <w:r>
+        <w:rPr>
+          <w:lang w:val="ru-RU"/>
+        </w:rPr>
+        <w:t>добавление фотографий комнат.</w:t>
       </w:r>
     </w:p>
     <w:p>
@@ -941,15 +1051,26 @@
         <w:rPr>
           <w:lang w:val="ru-RU"/>
         </w:rPr>
-        <w:t>Функционал для администратора:</w:t>
-      </w:r>
-    </w:p>
-    <w:p>
-      <w:pPr>
-        <w:pStyle w:val="a3"/>
+        <w:t>Функционал для</w:t>
+      </w:r>
+      <w:r>
+        <w:rPr>
+          <w:lang w:val="ru-RU"/>
+        </w:rPr>
+        <w:t xml:space="preserve"> администратора</w:t>
+      </w:r>
+      <w:r>
+        <w:rPr>
+          <w:lang w:val="ru-RU"/>
+        </w:rPr>
+        <w:t>:</w:t>
+      </w:r>
+    </w:p>
+    <w:p>
+      <w:pPr>
         <w:numPr>
           <w:ilvl w:val="0"/>
-          <w:numId w:val="18"/>
+          <w:numId w:val="17"/>
         </w:numPr>
         <w:spacing w:after="0"/>
         <w:ind w:left="1276"/>
@@ -961,15 +1082,14 @@
         <w:rPr>
           <w:lang w:val="ru-RU"/>
         </w:rPr>
-        <w:t>создание категорий расходов и доходов;</w:t>
-      </w:r>
-    </w:p>
-    <w:p>
-      <w:pPr>
-        <w:pStyle w:val="a3"/>
+        <w:t>просмотр списка всех пользователей;</w:t>
+      </w:r>
+    </w:p>
+    <w:p>
+      <w:pPr>
         <w:numPr>
           <w:ilvl w:val="0"/>
-          <w:numId w:val="18"/>
+          <w:numId w:val="17"/>
         </w:numPr>
         <w:spacing w:after="0"/>
         <w:ind w:left="1276"/>
@@ -981,21 +1101,38 @@
         <w:rPr>
           <w:lang w:val="ru-RU"/>
         </w:rPr>
-        <w:t xml:space="preserve">изменение </w:t>
-      </w:r>
-      <w:r>
-        <w:rPr>
-          <w:lang w:val="ru-RU"/>
-        </w:rPr>
-        <w:t>категорий расходов и доходов;</w:t>
-      </w:r>
-    </w:p>
-    <w:p>
-      <w:pPr>
-        <w:pStyle w:val="a3"/>
+        <w:t>просмотр списка всех</w:t>
+      </w:r>
+      <w:r>
+        <w:rPr>
+          <w:lang w:val="ru-RU"/>
+        </w:rPr>
+        <w:t xml:space="preserve"> владельцев</w:t>
+      </w:r>
+      <w:r>
+        <w:rPr>
+          <w:lang w:val="ru-RU"/>
+        </w:rPr>
+        <w:t xml:space="preserve"> отел</w:t>
+      </w:r>
+      <w:r>
+        <w:rPr>
+          <w:lang w:val="ru-RU"/>
+        </w:rPr>
+        <w:t>ей</w:t>
+      </w:r>
+      <w:r>
+        <w:rPr>
+          <w:lang w:val="ru-RU"/>
+        </w:rPr>
+        <w:t>;</w:t>
+      </w:r>
+    </w:p>
+    <w:p>
+      <w:pPr>
         <w:numPr>
           <w:ilvl w:val="0"/>
-          <w:numId w:val="18"/>
+          <w:numId w:val="17"/>
         </w:numPr>
         <w:spacing w:after="0"/>
         <w:ind w:left="1276"/>
@@ -1007,13 +1144,133 @@
         <w:rPr>
           <w:lang w:val="ru-RU"/>
         </w:rPr>
-        <w:t xml:space="preserve">удаление </w:t>
-      </w:r>
-      <w:r>
-        <w:rPr>
-          <w:lang w:val="ru-RU"/>
-        </w:rPr>
-        <w:t>категорий расходов и доходов</w:t>
+        <w:t>добавление, изменение и удаление информации об отелях</w:t>
+      </w:r>
+      <w:r>
+        <w:rPr>
+          <w:lang w:val="ru-RU"/>
+        </w:rPr>
+        <w:t xml:space="preserve"> и комнатах;</w:t>
+      </w:r>
+    </w:p>
+    <w:p>
+      <w:pPr>
+        <w:numPr>
+          <w:ilvl w:val="0"/>
+          <w:numId w:val="17"/>
+        </w:numPr>
+        <w:spacing w:after="0"/>
+        <w:ind w:left="1276"/>
+        <w:rPr>
+          <w:lang w:val="ru-RU"/>
+        </w:rPr>
+      </w:pPr>
+      <w:r>
+        <w:rPr>
+          <w:lang w:val="ru-RU"/>
+        </w:rPr>
+        <w:t>подтверждение регистрации</w:t>
+      </w:r>
+      <w:r>
+        <w:rPr>
+          <w:lang w:val="ru-RU"/>
+        </w:rPr>
+        <w:t xml:space="preserve"> владельца</w:t>
+      </w:r>
+      <w:r>
+        <w:rPr>
+          <w:lang w:val="ru-RU"/>
+        </w:rPr>
+        <w:t xml:space="preserve"> отеля.</w:t>
+      </w:r>
+    </w:p>
+    <w:p>
+      <w:pPr>
+        <w:spacing w:before="80" w:after="0"/>
+        <w:rPr>
+          <w:lang w:val="ru-RU"/>
+        </w:rPr>
+      </w:pPr>
+      <w:r>
+        <w:rPr>
+          <w:lang w:val="ru-RU"/>
+        </w:rPr>
+        <w:t>Функционал для</w:t>
+      </w:r>
+      <w:r>
+        <w:rPr>
+          <w:lang w:val="ru-RU"/>
+        </w:rPr>
+        <w:t xml:space="preserve"> гостя</w:t>
+      </w:r>
+      <w:r>
+        <w:rPr>
+          <w:lang w:val="ru-RU"/>
+        </w:rPr>
+        <w:t>:</w:t>
+      </w:r>
+    </w:p>
+    <w:p>
+      <w:pPr>
+        <w:numPr>
+          <w:ilvl w:val="0"/>
+          <w:numId w:val="17"/>
+        </w:numPr>
+        <w:spacing w:after="0"/>
+        <w:ind w:left="1276"/>
+        <w:rPr>
+          <w:lang w:val="ru-RU"/>
+        </w:rPr>
+      </w:pPr>
+      <w:r>
+        <w:rPr>
+          <w:lang w:val="ru-RU"/>
+        </w:rPr>
+        <w:t>регистрация</w:t>
+      </w:r>
+      <w:r>
+        <w:rPr>
+          <w:lang w:val="ru-RU"/>
+        </w:rPr>
+        <w:t>;</w:t>
+      </w:r>
+    </w:p>
+    <w:p>
+      <w:pPr>
+        <w:numPr>
+          <w:ilvl w:val="0"/>
+          <w:numId w:val="17"/>
+        </w:numPr>
+        <w:spacing w:after="0"/>
+        <w:ind w:left="1276"/>
+        <w:rPr>
+          <w:lang w:val="ru-RU"/>
+        </w:rPr>
+      </w:pPr>
+      <w:r>
+        <w:rPr>
+          <w:lang w:val="ru-RU"/>
+        </w:rPr>
+        <w:t>авторизация;</w:t>
+      </w:r>
+    </w:p>
+    <w:p>
+      <w:pPr>
+        <w:numPr>
+          <w:ilvl w:val="0"/>
+          <w:numId w:val="17"/>
+        </w:numPr>
+        <w:spacing w:after="0"/>
+        <w:ind w:left="1276"/>
+        <w:rPr>
+          <w:lang w:val="ru-RU"/>
+        </w:rPr>
+      </w:pPr>
+      <w:r>
+        <w:rPr>
+          <w:lang w:val="ru-RU"/>
+        </w:rPr>
+        <w:t>просмотр списка отелей</w:t>
       </w:r>
       <w:r>
         <w:rPr>
@@ -1033,6 +1290,7 @@
         <w:rPr>
           <w:lang w:val="ru-RU"/>
         </w:rPr>
+        <w:lastRenderedPageBreak/>
         <w:t>Основные страницы веб-приложения:</w:t>
       </w:r>
     </w:p>
@@ -1093,7 +1351,7 @@
         <w:rPr>
           <w:lang w:val="ru-RU"/>
         </w:rPr>
-        <w:t>страница со списком расходов и доходов;</w:t>
+        <w:t>главная страница с поиском номера;</w:t>
       </w:r>
     </w:p>
     <w:p>
@@ -1113,7 +1371,31 @@
         <w:rPr>
           <w:lang w:val="ru-RU"/>
         </w:rPr>
-        <w:t>страница со списком счетов;</w:t>
+        <w:t xml:space="preserve">страница </w:t>
+      </w:r>
+      <w:r>
+        <w:rPr>
+          <w:lang w:val="ru-RU"/>
+        </w:rPr>
+        <w:t>списк</w:t>
+      </w:r>
+      <w:r>
+        <w:rPr>
+          <w:lang w:val="ru-RU"/>
+        </w:rPr>
+        <w:t>а</w:t>
+      </w:r>
+      <w:r>
+        <w:rPr>
+          <w:lang w:val="ru-RU"/>
+        </w:rPr>
+        <w:t xml:space="preserve"> отелей</w:t>
+      </w:r>
+      <w:r>
+        <w:rPr>
+          <w:lang w:val="ru-RU"/>
+        </w:rPr>
+        <w:t>;</w:t>
       </w:r>
     </w:p>
     <w:p>
@@ -1133,7 +1415,7 @@
         <w:rPr>
           <w:lang w:val="ru-RU"/>
         </w:rPr>
-        <w:t>страница с графиками расходов по категориям;</w:t>
+        <w:t>страница поиска и фильтрации;</w:t>
       </w:r>
     </w:p>
     <w:p>
@@ -1153,7 +1435,7 @@
         <w:rPr>
           <w:lang w:val="ru-RU"/>
         </w:rPr>
-        <w:t>страница с курсами валют;</w:t>
+        <w:t>страница обратной связи;</w:t>
       </w:r>
     </w:p>
     <w:p>
@@ -1173,6 +1455,26 @@
         <w:rPr>
           <w:lang w:val="ru-RU"/>
         </w:rPr>
+        <w:t>страница списка номеров в отеле;</w:t>
+      </w:r>
+    </w:p>
+    <w:p>
+      <w:pPr>
+        <w:pStyle w:val="a3"/>
+        <w:numPr>
+          <w:ilvl w:val="0"/>
+          <w:numId w:val="19"/>
+        </w:numPr>
+        <w:spacing w:after="0"/>
+        <w:ind w:left="1276"/>
+        <w:rPr>
+          <w:lang w:val="ru-RU"/>
+        </w:rPr>
+      </w:pPr>
+      <w:r>
+        <w:rPr>
+          <w:lang w:val="ru-RU"/>
+        </w:rPr>
         <w:t>страница личного профиля пользователя</w:t>
       </w:r>
       <w:r>
@@ -1198,20 +1500,7 @@
         <w:rPr>
           <w:lang w:val="ru-RU"/>
         </w:rPr>
-        <w:lastRenderedPageBreak/>
-        <w:t xml:space="preserve">Требования к </w:t>
-      </w:r>
-      <w:r>
-        <w:rPr>
-          <w:lang w:val="ru-RU"/>
-        </w:rPr>
-        <w:t xml:space="preserve">серверной </w:t>
-      </w:r>
-      <w:r>
-        <w:rPr>
-          <w:lang w:val="ru-RU"/>
-        </w:rPr>
-        <w:t>части</w:t>
+        <w:t>Требования к серверной части</w:t>
       </w:r>
     </w:p>
     <w:p>
@@ -1401,6 +1690,7 @@
           <w:ilvl w:val="0"/>
           <w:numId w:val="20"/>
         </w:numPr>
+        <w:spacing w:after="0"/>
         <w:ind w:left="1276"/>
         <w:rPr>
           <w:lang w:val="ru-RU"/>
@@ -1410,37 +1700,11 @@
         <w:rPr>
           <w:lang w:val="ru-RU"/>
         </w:rPr>
-        <w:t>обработку ошибок;</w:t>
-      </w:r>
-    </w:p>
-    <w:p>
-      <w:pPr>
-        <w:pStyle w:val="a3"/>
-        <w:numPr>
-          <w:ilvl w:val="0"/>
-          <w:numId w:val="20"/>
-        </w:numPr>
-        <w:spacing w:after="0"/>
-        <w:ind w:left="1276"/>
-        <w:rPr>
-          <w:lang w:val="ru-RU"/>
-        </w:rPr>
-      </w:pPr>
+        <w:t>обработку ошибок</w:t>
+      </w:r>
       <w:r>
         <w:rPr>
           <w:lang w:val="en-US"/>
-        </w:rPr>
-        <w:t>onion-</w:t>
-      </w:r>
-      <w:r>
-        <w:rPr>
-          <w:lang w:val="ru-RU"/>
-        </w:rPr>
-        <w:t>архитектуру</w:t>
-      </w:r>
-      <w:r>
-        <w:rPr>
-          <w:lang w:val="ru-RU"/>
         </w:rPr>
         <w:t>.</w:t>
       </w:r>
@@ -1461,13 +1725,7 @@
         <w:rPr>
           <w:lang w:val="ru-RU"/>
         </w:rPr>
-        <w:t xml:space="preserve">Требования к </w:t>
-      </w:r>
-      <w:r>
-        <w:rPr>
-          <w:lang w:val="ru-RU"/>
-        </w:rPr>
-        <w:t>надежности</w:t>
+        <w:t>Требования к надежности</w:t>
       </w:r>
     </w:p>
     <w:p>
@@ -1657,6 +1915,14 @@
     </w:p>
     <w:p>
       <w:pPr>
+        <w:spacing w:after="0"/>
+        <w:rPr>
+          <w:lang w:val="ru-RU"/>
+        </w:rPr>
+      </w:pPr>
+    </w:p>
+    <w:p>
+      <w:pPr>
         <w:pStyle w:val="1"/>
         <w:numPr>
           <w:ilvl w:val="0"/>
@@ -1672,6 +1938,7 @@
         <w:rPr>
           <w:bCs/>
         </w:rPr>
+        <w:lastRenderedPageBreak/>
         <w:t xml:space="preserve">Требования к составу и параметрам технических </w:t>
       </w:r>
       <w:r>
@@ -1981,7 +2248,6 @@
         <w:rPr>
           <w:bCs/>
         </w:rPr>
-        <w:lastRenderedPageBreak/>
         <w:t xml:space="preserve">Требования к </w:t>
       </w:r>
       <w:r>
@@ -2130,13 +2396,7 @@
         <w:rPr>
           <w:lang w:val="ru-RU"/>
         </w:rPr>
-        <w:t>Требования к программно</w:t>
-      </w:r>
-      <w:r>
-        <w:rPr>
-          <w:lang w:val="ru-RU"/>
-        </w:rPr>
-        <w:t>й документации</w:t>
+        <w:t>Требования к программной документации</w:t>
       </w:r>
     </w:p>
     <w:p>
@@ -2307,22 +2567,8 @@
         <w:rPr>
           <w:lang w:val="ru-RU"/>
         </w:rPr>
-        <w:t xml:space="preserve">, </w:t>
-      </w:r>
-      <w:r>
-        <w:rPr>
-          <w:lang w:val="ru-RU"/>
-        </w:rPr>
-        <w:t>при необходимости</w:t>
-      </w:r>
-      <w:r>
-        <w:rPr>
-          <w:lang w:val="ru-RU"/>
-        </w:rPr>
-        <w:t>.</w:t>
-      </w:r>
-      <w:bookmarkStart w:id="2" w:name="_GoBack"/>
-      <w:bookmarkEnd w:id="2"/>
+        <w:t>, при необходимости.</w:t>
+      </w:r>
     </w:p>
     <w:p>
       <w:pPr>
@@ -2496,6 +2742,7 @@
           <w:color w:val="000000"/>
           <w:lang w:eastAsia="ru-BY"/>
         </w:rPr>
+        <w:lastRenderedPageBreak/>
         <w:t>разработка программной документации;</w:t>
       </w:r>
     </w:p>
@@ -2549,8 +2796,7 @@
         <w:ind w:firstLine="708"/>
         <w:rPr>
           <w:rFonts w:eastAsia="Times New Roman"/>
-          <w:sz w:val="24"/>
-          <w:szCs w:val="24"/>
+          <w:color w:val="000000"/>
           <w:lang w:eastAsia="ru-BY"/>
         </w:rPr>
       </w:pPr>
@@ -2560,8 +2806,521 @@
           <w:color w:val="000000"/>
           <w:lang w:eastAsia="ru-BY"/>
         </w:rPr>
-        <w:t>На этапе разработки программной документации должна быть выполнена разработка программных документов в соответствии с требованиями ГОСТ 19.101-77.</w:t>
-      </w:r>
+        <w:t>На этапе разработки программной документации</w:t>
+      </w:r>
+      <w:r>
+        <w:rPr>
+          <w:rFonts w:eastAsia="Times New Roman"/>
+          <w:color w:val="000000"/>
+          <w:lang w:eastAsia="ru-BY"/>
+        </w:rPr>
+        <w:t xml:space="preserve"> должна быть выполнена разработка программных документов в соответствии с требованиями ГОСТ 19.101-77.</w:t>
+      </w:r>
+    </w:p>
+    <w:p>
+      <w:pPr>
+        <w:pStyle w:val="1"/>
+        <w:numPr>
+          <w:ilvl w:val="0"/>
+          <w:numId w:val="13"/>
+        </w:numPr>
+        <w:ind w:left="0" w:firstLine="709"/>
+        <w:rPr>
+          <w:lang w:val="ru-RU"/>
+        </w:rPr>
+      </w:pPr>
+      <w:r>
+        <w:rPr>
+          <w:lang w:val="ru-RU"/>
+        </w:rPr>
+        <w:t>Описание информационной вербальной модели</w:t>
+      </w:r>
+    </w:p>
+    <w:p>
+      <w:pPr>
+        <w:spacing w:after="0"/>
+        <w:rPr>
+          <w:rFonts w:eastAsia="Times New Roman"/>
+          <w:color w:val="000000"/>
+          <w:lang w:val="ru-RU" w:eastAsia="ru-BY"/>
+        </w:rPr>
+      </w:pPr>
+      <w:r>
+        <w:rPr>
+          <w:rFonts w:eastAsia="Times New Roman"/>
+          <w:color w:val="000000"/>
+          <w:lang w:val="ru-RU" w:eastAsia="ru-BY"/>
+        </w:rPr>
+        <w:t>Объекты и</w:t>
+      </w:r>
+      <w:r>
+        <w:rPr>
+          <w:rFonts w:eastAsia="Times New Roman"/>
+          <w:color w:val="000000"/>
+          <w:lang w:val="ru-RU" w:eastAsia="ru-BY"/>
+        </w:rPr>
+        <w:t>нформационн</w:t>
+      </w:r>
+      <w:r>
+        <w:rPr>
+          <w:rFonts w:eastAsia="Times New Roman"/>
+          <w:color w:val="000000"/>
+          <w:lang w:val="ru-RU" w:eastAsia="ru-BY"/>
+        </w:rPr>
+        <w:t>ой</w:t>
+      </w:r>
+      <w:r>
+        <w:rPr>
+          <w:rFonts w:eastAsia="Times New Roman"/>
+          <w:color w:val="000000"/>
+          <w:lang w:val="ru-RU" w:eastAsia="ru-BY"/>
+        </w:rPr>
+        <w:t xml:space="preserve"> вербальн</w:t>
+      </w:r>
+      <w:r>
+        <w:rPr>
+          <w:rFonts w:eastAsia="Times New Roman"/>
+          <w:color w:val="000000"/>
+          <w:lang w:val="ru-RU" w:eastAsia="ru-BY"/>
+        </w:rPr>
+        <w:t>ой</w:t>
+      </w:r>
+      <w:r>
+        <w:rPr>
+          <w:rFonts w:eastAsia="Times New Roman"/>
+          <w:color w:val="000000"/>
+          <w:lang w:val="ru-RU" w:eastAsia="ru-BY"/>
+        </w:rPr>
+        <w:t xml:space="preserve"> модел</w:t>
+      </w:r>
+      <w:r>
+        <w:rPr>
+          <w:rFonts w:eastAsia="Times New Roman"/>
+          <w:color w:val="000000"/>
+          <w:lang w:val="ru-RU" w:eastAsia="ru-BY"/>
+        </w:rPr>
+        <w:t>и</w:t>
+      </w:r>
+      <w:r>
+        <w:rPr>
+          <w:rFonts w:eastAsia="Times New Roman"/>
+          <w:color w:val="000000"/>
+          <w:lang w:val="ru-RU" w:eastAsia="ru-BY"/>
+        </w:rPr>
+        <w:t xml:space="preserve"> </w:t>
+      </w:r>
+      <w:r>
+        <w:rPr>
+          <w:rFonts w:eastAsia="Times New Roman"/>
+          <w:color w:val="000000"/>
+          <w:lang w:val="ru-RU" w:eastAsia="ru-BY"/>
+        </w:rPr>
+        <w:t>для сервиса бронирования отелей «</w:t>
+      </w:r>
+      <w:r>
+        <w:rPr>
+          <w:rFonts w:eastAsia="Times New Roman"/>
+          <w:color w:val="000000"/>
+          <w:lang w:val="en-US" w:eastAsia="ru-BY"/>
+        </w:rPr>
+        <w:t>StaySpot</w:t>
+      </w:r>
+      <w:r>
+        <w:rPr>
+          <w:rFonts w:eastAsia="Times New Roman"/>
+          <w:color w:val="000000"/>
+          <w:lang w:val="ru-RU" w:eastAsia="ru-BY"/>
+        </w:rPr>
+        <w:t>» может быть представлена следующим образом</w:t>
+      </w:r>
+      <w:r>
+        <w:rPr>
+          <w:rFonts w:eastAsia="Times New Roman"/>
+          <w:color w:val="000000"/>
+          <w:lang w:val="ru-RU" w:eastAsia="ru-BY"/>
+        </w:rPr>
+        <w:t>:</w:t>
+      </w:r>
+    </w:p>
+    <w:p>
+      <w:pPr>
+        <w:numPr>
+          <w:ilvl w:val="0"/>
+          <w:numId w:val="35"/>
+        </w:numPr>
+        <w:spacing w:before="40" w:after="0"/>
+        <w:rPr>
+          <w:rFonts w:eastAsia="Times New Roman"/>
+          <w:color w:val="000000"/>
+          <w:lang w:val="ru-RU" w:eastAsia="ru-BY"/>
+        </w:rPr>
+      </w:pPr>
+      <w:r>
+        <w:rPr>
+          <w:rFonts w:eastAsia="Times New Roman"/>
+          <w:color w:val="000000"/>
+          <w:lang w:val="ru-RU" w:eastAsia="ru-BY"/>
+        </w:rPr>
+        <w:t>Пользователь</w:t>
+      </w:r>
+      <w:r>
+        <w:rPr>
+          <w:rFonts w:eastAsia="Times New Roman"/>
+          <w:color w:val="000000"/>
+          <w:lang w:val="ru-RU" w:eastAsia="ru-BY"/>
+        </w:rPr>
+        <w:t>:</w:t>
+      </w:r>
+    </w:p>
+    <w:p>
+      <w:pPr>
+        <w:numPr>
+          <w:ilvl w:val="1"/>
+          <w:numId w:val="35"/>
+        </w:numPr>
+        <w:spacing w:after="0"/>
+        <w:rPr>
+          <w:rFonts w:eastAsia="Times New Roman"/>
+          <w:color w:val="000000"/>
+          <w:lang w:val="ru-RU" w:eastAsia="ru-BY"/>
+        </w:rPr>
+      </w:pPr>
+      <w:r>
+        <w:rPr>
+          <w:rFonts w:eastAsia="Times New Roman"/>
+          <w:color w:val="000000"/>
+          <w:lang w:val="ru-RU" w:eastAsia="ru-BY"/>
+        </w:rPr>
+        <w:t>Описание:</w:t>
+      </w:r>
+      <w:r>
+        <w:rPr>
+          <w:rFonts w:eastAsia="Times New Roman"/>
+          <w:color w:val="000000"/>
+          <w:lang w:val="en-US" w:eastAsia="ru-BY"/>
+        </w:rPr>
+        <w:t xml:space="preserve"> </w:t>
+      </w:r>
+      <w:r>
+        <w:rPr>
+          <w:rFonts w:eastAsia="Times New Roman"/>
+          <w:color w:val="000000"/>
+          <w:lang w:val="ru-RU" w:eastAsia="ru-BY"/>
+        </w:rPr>
+        <w:t>физическое или юридическое лицо, использующий приложение для бронирования отелей.</w:t>
+      </w:r>
+      <w:bookmarkStart w:id="2" w:name="_GoBack"/>
+      <w:bookmarkEnd w:id="2"/>
+    </w:p>
+    <w:p>
+      <w:pPr>
+        <w:numPr>
+          <w:ilvl w:val="1"/>
+          <w:numId w:val="35"/>
+        </w:numPr>
+        <w:spacing w:after="0"/>
+        <w:rPr>
+          <w:rFonts w:eastAsia="Times New Roman"/>
+          <w:color w:val="000000"/>
+          <w:lang w:val="ru-RU" w:eastAsia="ru-BY"/>
+        </w:rPr>
+      </w:pPr>
+      <w:r>
+        <w:rPr>
+          <w:rFonts w:eastAsia="Times New Roman"/>
+          <w:color w:val="000000"/>
+          <w:lang w:val="ru-RU" w:eastAsia="ru-BY"/>
+        </w:rPr>
+        <w:t>Атрибуты:</w:t>
+      </w:r>
+    </w:p>
+    <w:p>
+      <w:pPr>
+        <w:numPr>
+          <w:ilvl w:val="1"/>
+          <w:numId w:val="35"/>
+        </w:numPr>
+        <w:spacing w:after="0"/>
+        <w:rPr>
+          <w:rFonts w:eastAsia="Times New Roman"/>
+          <w:color w:val="000000"/>
+          <w:lang w:val="ru-RU" w:eastAsia="ru-BY"/>
+        </w:rPr>
+      </w:pPr>
+      <w:r>
+        <w:rPr>
+          <w:rFonts w:eastAsia="Times New Roman"/>
+          <w:color w:val="000000"/>
+          <w:lang w:val="ru-RU" w:eastAsia="ru-BY"/>
+        </w:rPr>
+        <w:t>Связан</w:t>
+      </w:r>
+    </w:p>
+    <w:p>
+      <w:pPr>
+        <w:numPr>
+          <w:ilvl w:val="0"/>
+          <w:numId w:val="35"/>
+        </w:numPr>
+        <w:spacing w:after="0"/>
+        <w:rPr>
+          <w:rFonts w:eastAsia="Times New Roman"/>
+          <w:color w:val="000000"/>
+          <w:lang w:val="ru-RU" w:eastAsia="ru-BY"/>
+        </w:rPr>
+      </w:pPr>
+      <w:r>
+        <w:rPr>
+          <w:rFonts w:eastAsia="Times New Roman"/>
+          <w:color w:val="000000"/>
+          <w:lang w:val="ru-RU" w:eastAsia="ru-BY"/>
+        </w:rPr>
+        <w:t>Владелец отеля:</w:t>
+      </w:r>
+    </w:p>
+    <w:p>
+      <w:pPr>
+        <w:numPr>
+          <w:ilvl w:val="1"/>
+          <w:numId w:val="35"/>
+        </w:numPr>
+        <w:spacing w:after="0"/>
+        <w:rPr>
+          <w:rFonts w:eastAsia="Times New Roman"/>
+          <w:color w:val="000000"/>
+          <w:lang w:val="ru-RU" w:eastAsia="ru-BY"/>
+        </w:rPr>
+      </w:pPr>
+      <w:r>
+        <w:rPr>
+          <w:rFonts w:eastAsia="Times New Roman"/>
+          <w:color w:val="000000"/>
+          <w:lang w:val="ru-RU" w:eastAsia="ru-BY"/>
+        </w:rPr>
+        <w:t>Описание:</w:t>
+      </w:r>
+    </w:p>
+    <w:p>
+      <w:pPr>
+        <w:numPr>
+          <w:ilvl w:val="1"/>
+          <w:numId w:val="35"/>
+        </w:numPr>
+        <w:spacing w:after="0"/>
+        <w:rPr>
+          <w:rFonts w:eastAsia="Times New Roman"/>
+          <w:color w:val="000000"/>
+          <w:lang w:val="ru-RU" w:eastAsia="ru-BY"/>
+        </w:rPr>
+      </w:pPr>
+      <w:r>
+        <w:rPr>
+          <w:rFonts w:eastAsia="Times New Roman"/>
+          <w:color w:val="000000"/>
+          <w:lang w:val="ru-RU" w:eastAsia="ru-BY"/>
+        </w:rPr>
+        <w:t>Атрибуты:</w:t>
+      </w:r>
+    </w:p>
+    <w:p>
+      <w:pPr>
+        <w:numPr>
+          <w:ilvl w:val="1"/>
+          <w:numId w:val="35"/>
+        </w:numPr>
+        <w:spacing w:after="0"/>
+        <w:rPr>
+          <w:rFonts w:eastAsia="Times New Roman"/>
+          <w:color w:val="000000"/>
+          <w:lang w:val="ru-RU" w:eastAsia="ru-BY"/>
+        </w:rPr>
+      </w:pPr>
+      <w:r>
+        <w:rPr>
+          <w:rFonts w:eastAsia="Times New Roman"/>
+          <w:color w:val="000000"/>
+          <w:lang w:val="ru-RU" w:eastAsia="ru-BY"/>
+        </w:rPr>
+        <w:t>Связан</w:t>
+      </w:r>
+    </w:p>
+    <w:p>
+      <w:pPr>
+        <w:numPr>
+          <w:ilvl w:val="0"/>
+          <w:numId w:val="35"/>
+        </w:numPr>
+        <w:spacing w:after="0"/>
+        <w:rPr>
+          <w:rFonts w:eastAsia="Times New Roman"/>
+          <w:color w:val="000000"/>
+          <w:lang w:val="ru-RU" w:eastAsia="ru-BY"/>
+        </w:rPr>
+      </w:pPr>
+      <w:r>
+        <w:rPr>
+          <w:rFonts w:eastAsia="Times New Roman"/>
+          <w:color w:val="000000"/>
+          <w:lang w:val="ru-RU" w:eastAsia="ru-BY"/>
+        </w:rPr>
+        <w:t>Администратор:</w:t>
+      </w:r>
+    </w:p>
+    <w:p>
+      <w:pPr>
+        <w:numPr>
+          <w:ilvl w:val="1"/>
+          <w:numId w:val="35"/>
+        </w:numPr>
+        <w:spacing w:after="0"/>
+        <w:rPr>
+          <w:rFonts w:eastAsia="Times New Roman"/>
+          <w:color w:val="000000"/>
+          <w:lang w:val="ru-RU" w:eastAsia="ru-BY"/>
+        </w:rPr>
+      </w:pPr>
+      <w:r>
+        <w:rPr>
+          <w:rFonts w:eastAsia="Times New Roman"/>
+          <w:color w:val="000000"/>
+          <w:lang w:val="ru-RU" w:eastAsia="ru-BY"/>
+        </w:rPr>
+        <w:t>Описание:</w:t>
+      </w:r>
+    </w:p>
+    <w:p>
+      <w:pPr>
+        <w:numPr>
+          <w:ilvl w:val="1"/>
+          <w:numId w:val="35"/>
+        </w:numPr>
+        <w:spacing w:after="0"/>
+        <w:rPr>
+          <w:rFonts w:eastAsia="Times New Roman"/>
+          <w:color w:val="000000"/>
+          <w:lang w:val="ru-RU" w:eastAsia="ru-BY"/>
+        </w:rPr>
+      </w:pPr>
+      <w:r>
+        <w:rPr>
+          <w:rFonts w:eastAsia="Times New Roman"/>
+          <w:color w:val="000000"/>
+          <w:lang w:val="ru-RU" w:eastAsia="ru-BY"/>
+        </w:rPr>
+        <w:t>Атрибуты:</w:t>
+      </w:r>
+    </w:p>
+    <w:p>
+      <w:pPr>
+        <w:numPr>
+          <w:ilvl w:val="1"/>
+          <w:numId w:val="35"/>
+        </w:numPr>
+        <w:spacing w:after="0"/>
+        <w:rPr>
+          <w:rFonts w:eastAsia="Times New Roman"/>
+          <w:color w:val="000000"/>
+          <w:lang w:val="ru-RU" w:eastAsia="ru-BY"/>
+        </w:rPr>
+      </w:pPr>
+      <w:r>
+        <w:rPr>
+          <w:rFonts w:eastAsia="Times New Roman"/>
+          <w:color w:val="000000"/>
+          <w:lang w:val="ru-RU" w:eastAsia="ru-BY"/>
+        </w:rPr>
+        <w:t>Связан</w:t>
+      </w:r>
+    </w:p>
+    <w:p>
+      <w:pPr>
+        <w:numPr>
+          <w:ilvl w:val="0"/>
+          <w:numId w:val="35"/>
+        </w:numPr>
+        <w:spacing w:after="0"/>
+        <w:rPr>
+          <w:rFonts w:eastAsia="Times New Roman"/>
+          <w:color w:val="000000"/>
+          <w:lang w:val="ru-RU" w:eastAsia="ru-BY"/>
+        </w:rPr>
+      </w:pPr>
+    </w:p>
+    <w:p>
+      <w:pPr>
+        <w:numPr>
+          <w:ilvl w:val="1"/>
+          <w:numId w:val="35"/>
+        </w:numPr>
+        <w:spacing w:after="0"/>
+        <w:rPr>
+          <w:rFonts w:eastAsia="Times New Roman"/>
+          <w:color w:val="000000"/>
+          <w:lang w:val="ru-RU" w:eastAsia="ru-BY"/>
+        </w:rPr>
+      </w:pPr>
+      <w:r>
+        <w:rPr>
+          <w:rFonts w:eastAsia="Times New Roman"/>
+          <w:color w:val="000000"/>
+          <w:lang w:val="ru-RU" w:eastAsia="ru-BY"/>
+        </w:rPr>
+        <w:t>Описание:</w:t>
+      </w:r>
+    </w:p>
+    <w:p>
+      <w:pPr>
+        <w:numPr>
+          <w:ilvl w:val="1"/>
+          <w:numId w:val="35"/>
+        </w:numPr>
+        <w:spacing w:after="0"/>
+        <w:rPr>
+          <w:rFonts w:eastAsia="Times New Roman"/>
+          <w:color w:val="000000"/>
+          <w:lang w:val="ru-RU" w:eastAsia="ru-BY"/>
+        </w:rPr>
+      </w:pPr>
+      <w:r>
+        <w:rPr>
+          <w:rFonts w:eastAsia="Times New Roman"/>
+          <w:color w:val="000000"/>
+          <w:lang w:val="ru-RU" w:eastAsia="ru-BY"/>
+        </w:rPr>
+        <w:t>Атрибуты:</w:t>
+      </w:r>
+    </w:p>
+    <w:p>
+      <w:pPr>
+        <w:numPr>
+          <w:ilvl w:val="1"/>
+          <w:numId w:val="35"/>
+        </w:numPr>
+        <w:spacing w:after="0"/>
+        <w:rPr>
+          <w:rFonts w:eastAsia="Times New Roman"/>
+          <w:color w:val="000000"/>
+          <w:lang w:val="ru-RU" w:eastAsia="ru-BY"/>
+        </w:rPr>
+      </w:pPr>
+      <w:r>
+        <w:rPr>
+          <w:rFonts w:eastAsia="Times New Roman"/>
+          <w:color w:val="000000"/>
+          <w:lang w:val="ru-RU" w:eastAsia="ru-BY"/>
+        </w:rPr>
+        <w:t>Связан</w:t>
+      </w:r>
+    </w:p>
+    <w:p>
+      <w:pPr>
+        <w:spacing w:after="0"/>
+        <w:rPr>
+          <w:rFonts w:eastAsia="Times New Roman"/>
+          <w:color w:val="000000"/>
+          <w:lang w:eastAsia="ru-BY"/>
+        </w:rPr>
+      </w:pPr>
     </w:p>
     <w:sectPr>
       <w:pgSz w:w="11906" w:h="16838"/>
@@ -2846,6 +3605,96 @@
     </w:lvl>
   </w:abstractNum>
   <w:abstractNum w:abstractNumId="3" w15:restartNumberingAfterBreak="0">
+    <w:nsid w:val="07305F22"/>
+    <w:multiLevelType w:val="hybridMultilevel"/>
+    <w:tmpl w:val="6E56607E"/>
+    <w:lvl w:ilvl="0" w:tplc="0ECE595E">
+      <w:start w:val="1"/>
+      <w:numFmt w:val="decimal"/>
+      <w:suff w:val="space"/>
+      <w:lvlText w:val="%1."/>
+      <w:lvlJc w:val="left"/>
+      <w:pPr>
+        <w:ind w:left="1429" w:hanging="360"/>
+      </w:pPr>
+      <w:rPr>
+        <w:rFonts w:hint="default"/>
+      </w:rPr>
+    </w:lvl>
+    <w:lvl w:ilvl="1" w:tplc="20000019" w:tentative="1">
+      <w:start w:val="1"/>
+      <w:numFmt w:val="lowerLetter"/>
+      <w:lvlText w:val="%2."/>
+      <w:lvlJc w:val="left"/>
+      <w:pPr>
+        <w:ind w:left="2149" w:hanging="360"/>
+      </w:pPr>
+    </w:lvl>
+    <w:lvl w:ilvl="2" w:tplc="2000001B" w:tentative="1">
+      <w:start w:val="1"/>
+      <w:numFmt w:val="lowerRoman"/>
+      <w:lvlText w:val="%3."/>
+      <w:lvlJc w:val="right"/>
+      <w:pPr>
+        <w:ind w:left="2869" w:hanging="180"/>
+      </w:pPr>
+    </w:lvl>
+    <w:lvl w:ilvl="3" w:tplc="2000000F" w:tentative="1">
+      <w:start w:val="1"/>
+      <w:numFmt w:val="decimal"/>
+      <w:lvlText w:val="%4."/>
+      <w:lvlJc w:val="left"/>
+      <w:pPr>
+        <w:ind w:left="3589" w:hanging="360"/>
+      </w:pPr>
+    </w:lvl>
+    <w:lvl w:ilvl="4" w:tplc="20000019" w:tentative="1">
+      <w:start w:val="1"/>
+      <w:numFmt w:val="lowerLetter"/>
+      <w:lvlText w:val="%5."/>
+      <w:lvlJc w:val="left"/>
+      <w:pPr>
+        <w:ind w:left="4309" w:hanging="360"/>
+      </w:pPr>
+    </w:lvl>
+    <w:lvl w:ilvl="5" w:tplc="2000001B" w:tentative="1">
+      <w:start w:val="1"/>
+      <w:numFmt w:val="lowerRoman"/>
+      <w:lvlText w:val="%6."/>
+      <w:lvlJc w:val="right"/>
+      <w:pPr>
+        <w:ind w:left="5029" w:hanging="180"/>
+      </w:pPr>
+    </w:lvl>
+    <w:lvl w:ilvl="6" w:tplc="2000000F" w:tentative="1">
+      <w:start w:val="1"/>
+      <w:numFmt w:val="decimal"/>
+      <w:lvlText w:val="%7."/>
+      <w:lvlJc w:val="left"/>
+      <w:pPr>
+        <w:ind w:left="5749" w:hanging="360"/>
+      </w:pPr>
+    </w:lvl>
+    <w:lvl w:ilvl="7" w:tplc="20000019" w:tentative="1">
+      <w:start w:val="1"/>
+      <w:numFmt w:val="lowerLetter"/>
+      <w:lvlText w:val="%8."/>
+      <w:lvlJc w:val="left"/>
+      <w:pPr>
+        <w:ind w:left="6469" w:hanging="360"/>
+      </w:pPr>
+    </w:lvl>
+    <w:lvl w:ilvl="8" w:tplc="2000001B" w:tentative="1">
+      <w:start w:val="1"/>
+      <w:numFmt w:val="lowerRoman"/>
+      <w:lvlText w:val="%9."/>
+      <w:lvlJc w:val="right"/>
+      <w:pPr>
+        <w:ind w:left="7189" w:hanging="180"/>
+      </w:pPr>
+    </w:lvl>
+  </w:abstractNum>
+  <w:abstractNum w:abstractNumId="4" w15:restartNumberingAfterBreak="0">
     <w:nsid w:val="0988573F"/>
     <w:multiLevelType w:val="hybridMultilevel"/>
     <w:tmpl w:val="C6B48A42"/>
@@ -2958,7 +3807,97 @@
       </w:rPr>
     </w:lvl>
   </w:abstractNum>
-  <w:abstractNum w:abstractNumId="4" w15:restartNumberingAfterBreak="0">
+  <w:abstractNum w:abstractNumId="5" w15:restartNumberingAfterBreak="0">
+    <w:nsid w:val="0CFC527F"/>
+    <w:multiLevelType w:val="hybridMultilevel"/>
+    <w:tmpl w:val="D5E2FBBE"/>
+    <w:lvl w:ilvl="0" w:tplc="0ECE595E">
+      <w:start w:val="1"/>
+      <w:numFmt w:val="decimal"/>
+      <w:suff w:val="space"/>
+      <w:lvlText w:val="%1."/>
+      <w:lvlJc w:val="left"/>
+      <w:pPr>
+        <w:ind w:left="1429" w:hanging="360"/>
+      </w:pPr>
+      <w:rPr>
+        <w:rFonts w:hint="default"/>
+      </w:rPr>
+    </w:lvl>
+    <w:lvl w:ilvl="1" w:tplc="20000019">
+      <w:start w:val="1"/>
+      <w:numFmt w:val="lowerLetter"/>
+      <w:lvlText w:val="%2."/>
+      <w:lvlJc w:val="left"/>
+      <w:pPr>
+        <w:ind w:left="2149" w:hanging="360"/>
+      </w:pPr>
+    </w:lvl>
+    <w:lvl w:ilvl="2" w:tplc="2000001B">
+      <w:start w:val="1"/>
+      <w:numFmt w:val="lowerRoman"/>
+      <w:lvlText w:val="%3."/>
+      <w:lvlJc w:val="right"/>
+      <w:pPr>
+        <w:ind w:left="2869" w:hanging="180"/>
+      </w:pPr>
+    </w:lvl>
+    <w:lvl w:ilvl="3" w:tplc="2000000F" w:tentative="1">
+      <w:start w:val="1"/>
+      <w:numFmt w:val="decimal"/>
+      <w:lvlText w:val="%4."/>
+      <w:lvlJc w:val="left"/>
+      <w:pPr>
+        <w:ind w:left="3589" w:hanging="360"/>
+      </w:pPr>
+    </w:lvl>
+    <w:lvl w:ilvl="4" w:tplc="20000019" w:tentative="1">
+      <w:start w:val="1"/>
+      <w:numFmt w:val="lowerLetter"/>
+      <w:lvlText w:val="%5."/>
+      <w:lvlJc w:val="left"/>
+      <w:pPr>
+        <w:ind w:left="4309" w:hanging="360"/>
+      </w:pPr>
+    </w:lvl>
+    <w:lvl w:ilvl="5" w:tplc="2000001B" w:tentative="1">
+      <w:start w:val="1"/>
+      <w:numFmt w:val="lowerRoman"/>
+      <w:lvlText w:val="%6."/>
+      <w:lvlJc w:val="right"/>
+      <w:pPr>
+        <w:ind w:left="5029" w:hanging="180"/>
+      </w:pPr>
+    </w:lvl>
+    <w:lvl w:ilvl="6" w:tplc="2000000F" w:tentative="1">
+      <w:start w:val="1"/>
+      <w:numFmt w:val="decimal"/>
+      <w:lvlText w:val="%7."/>
+      <w:lvlJc w:val="left"/>
+      <w:pPr>
+        <w:ind w:left="5749" w:hanging="360"/>
+      </w:pPr>
+    </w:lvl>
+    <w:lvl w:ilvl="7" w:tplc="20000019" w:tentative="1">
+      <w:start w:val="1"/>
+      <w:numFmt w:val="lowerLetter"/>
+      <w:lvlText w:val="%8."/>
+      <w:lvlJc w:val="left"/>
+      <w:pPr>
+        <w:ind w:left="6469" w:hanging="360"/>
+      </w:pPr>
+    </w:lvl>
+    <w:lvl w:ilvl="8" w:tplc="2000001B" w:tentative="1">
+      <w:start w:val="1"/>
+      <w:numFmt w:val="lowerRoman"/>
+      <w:lvlText w:val="%9."/>
+      <w:lvlJc w:val="right"/>
+      <w:pPr>
+        <w:ind w:left="7189" w:hanging="180"/>
+      </w:pPr>
+    </w:lvl>
+  </w:abstractNum>
+  <w:abstractNum w:abstractNumId="6" w15:restartNumberingAfterBreak="0">
     <w:nsid w:val="0E044EF3"/>
     <w:multiLevelType w:val="hybridMultilevel"/>
     <w:tmpl w:val="E96ECD0A"/>
@@ -3071,7 +4010,7 @@
       </w:rPr>
     </w:lvl>
   </w:abstractNum>
-  <w:abstractNum w:abstractNumId="5" w15:restartNumberingAfterBreak="0">
+  <w:abstractNum w:abstractNumId="7" w15:restartNumberingAfterBreak="0">
     <w:nsid w:val="16474AAE"/>
     <w:multiLevelType w:val="hybridMultilevel"/>
     <w:tmpl w:val="5614D7AE"/>
@@ -3184,7 +4123,7 @@
       </w:rPr>
     </w:lvl>
   </w:abstractNum>
-  <w:abstractNum w:abstractNumId="6" w15:restartNumberingAfterBreak="0">
+  <w:abstractNum w:abstractNumId="8" w15:restartNumberingAfterBreak="0">
     <w:nsid w:val="18F82531"/>
     <w:multiLevelType w:val="hybridMultilevel"/>
     <w:tmpl w:val="E836E0B4"/>
@@ -3297,7 +4236,7 @@
       </w:rPr>
     </w:lvl>
   </w:abstractNum>
-  <w:abstractNum w:abstractNumId="7" w15:restartNumberingAfterBreak="0">
+  <w:abstractNum w:abstractNumId="9" w15:restartNumberingAfterBreak="0">
     <w:nsid w:val="1FB04F4C"/>
     <w:multiLevelType w:val="hybridMultilevel"/>
     <w:tmpl w:val="1766F6B0"/>
@@ -3387,7 +4326,7 @@
       </w:pPr>
     </w:lvl>
   </w:abstractNum>
-  <w:abstractNum w:abstractNumId="8" w15:restartNumberingAfterBreak="0">
+  <w:abstractNum w:abstractNumId="10" w15:restartNumberingAfterBreak="0">
     <w:nsid w:val="2A1E7AE7"/>
     <w:multiLevelType w:val="hybridMultilevel"/>
     <w:tmpl w:val="6FC8EB36"/>
@@ -3477,7 +4416,7 @@
       </w:pPr>
     </w:lvl>
   </w:abstractNum>
-  <w:abstractNum w:abstractNumId="9" w15:restartNumberingAfterBreak="0">
+  <w:abstractNum w:abstractNumId="11" w15:restartNumberingAfterBreak="0">
     <w:nsid w:val="2DB66B65"/>
     <w:multiLevelType w:val="hybridMultilevel"/>
     <w:tmpl w:val="A1688C68"/>
@@ -3567,7 +4506,7 @@
       </w:pPr>
     </w:lvl>
   </w:abstractNum>
-  <w:abstractNum w:abstractNumId="10" w15:restartNumberingAfterBreak="0">
+  <w:abstractNum w:abstractNumId="12" w15:restartNumberingAfterBreak="0">
     <w:nsid w:val="36203A94"/>
     <w:multiLevelType w:val="multilevel"/>
     <w:tmpl w:val="325C49D0"/>
@@ -3716,7 +4655,7 @@
       </w:rPr>
     </w:lvl>
   </w:abstractNum>
-  <w:abstractNum w:abstractNumId="11" w15:restartNumberingAfterBreak="0">
+  <w:abstractNum w:abstractNumId="13" w15:restartNumberingAfterBreak="0">
     <w:nsid w:val="3C025404"/>
     <w:multiLevelType w:val="hybridMultilevel"/>
     <w:tmpl w:val="A87E611A"/>
@@ -3829,7 +4768,7 @@
       </w:rPr>
     </w:lvl>
   </w:abstractNum>
-  <w:abstractNum w:abstractNumId="12" w15:restartNumberingAfterBreak="0">
+  <w:abstractNum w:abstractNumId="14" w15:restartNumberingAfterBreak="0">
     <w:nsid w:val="3CAB3244"/>
     <w:multiLevelType w:val="hybridMultilevel"/>
     <w:tmpl w:val="F0C09AB8"/>
@@ -3919,7 +4858,7 @@
       </w:pPr>
     </w:lvl>
   </w:abstractNum>
-  <w:abstractNum w:abstractNumId="13" w15:restartNumberingAfterBreak="0">
+  <w:abstractNum w:abstractNumId="15" w15:restartNumberingAfterBreak="0">
     <w:nsid w:val="3D8A1A86"/>
     <w:multiLevelType w:val="hybridMultilevel"/>
     <w:tmpl w:val="839A2512"/>
@@ -4009,7 +4948,7 @@
       </w:pPr>
     </w:lvl>
   </w:abstractNum>
-  <w:abstractNum w:abstractNumId="14" w15:restartNumberingAfterBreak="0">
+  <w:abstractNum w:abstractNumId="16" w15:restartNumberingAfterBreak="0">
     <w:nsid w:val="3FD92415"/>
     <w:multiLevelType w:val="multilevel"/>
     <w:tmpl w:val="16B2F276"/>
@@ -4158,7 +5097,7 @@
       </w:rPr>
     </w:lvl>
   </w:abstractNum>
-  <w:abstractNum w:abstractNumId="15" w15:restartNumberingAfterBreak="0">
+  <w:abstractNum w:abstractNumId="17" w15:restartNumberingAfterBreak="0">
     <w:nsid w:val="416B7351"/>
     <w:multiLevelType w:val="hybridMultilevel"/>
     <w:tmpl w:val="876A7C0E"/>
@@ -4272,7 +5211,7 @@
       </w:rPr>
     </w:lvl>
   </w:abstractNum>
-  <w:abstractNum w:abstractNumId="16" w15:restartNumberingAfterBreak="0">
+  <w:abstractNum w:abstractNumId="18" w15:restartNumberingAfterBreak="0">
     <w:nsid w:val="438E527C"/>
     <w:multiLevelType w:val="hybridMultilevel"/>
     <w:tmpl w:val="30768ABC"/>
@@ -4385,7 +5324,7 @@
       </w:rPr>
     </w:lvl>
   </w:abstractNum>
-  <w:abstractNum w:abstractNumId="17" w15:restartNumberingAfterBreak="0">
+  <w:abstractNum w:abstractNumId="19" w15:restartNumberingAfterBreak="0">
     <w:nsid w:val="43C82099"/>
     <w:multiLevelType w:val="multilevel"/>
     <w:tmpl w:val="56A8EFB2"/>
@@ -4532,7 +5471,7 @@
       </w:rPr>
     </w:lvl>
   </w:abstractNum>
-  <w:abstractNum w:abstractNumId="18" w15:restartNumberingAfterBreak="0">
+  <w:abstractNum w:abstractNumId="20" w15:restartNumberingAfterBreak="0">
     <w:nsid w:val="473F6E81"/>
     <w:multiLevelType w:val="hybridMultilevel"/>
     <w:tmpl w:val="3BA6AA62"/>
@@ -4621,7 +5560,7 @@
       </w:pPr>
     </w:lvl>
   </w:abstractNum>
-  <w:abstractNum w:abstractNumId="19" w15:restartNumberingAfterBreak="0">
+  <w:abstractNum w:abstractNumId="21" w15:restartNumberingAfterBreak="0">
     <w:nsid w:val="495E5F3E"/>
     <w:multiLevelType w:val="hybridMultilevel"/>
     <w:tmpl w:val="3C62CCAC"/>
@@ -4711,7 +5650,7 @@
       </w:pPr>
     </w:lvl>
   </w:abstractNum>
-  <w:abstractNum w:abstractNumId="20" w15:restartNumberingAfterBreak="0">
+  <w:abstractNum w:abstractNumId="22" w15:restartNumberingAfterBreak="0">
     <w:nsid w:val="4BFE1C90"/>
     <w:multiLevelType w:val="hybridMultilevel"/>
     <w:tmpl w:val="D40A00E6"/>
@@ -4824,7 +5763,7 @@
       </w:rPr>
     </w:lvl>
   </w:abstractNum>
-  <w:abstractNum w:abstractNumId="21" w15:restartNumberingAfterBreak="0">
+  <w:abstractNum w:abstractNumId="23" w15:restartNumberingAfterBreak="0">
     <w:nsid w:val="4CD01E49"/>
     <w:multiLevelType w:val="hybridMultilevel"/>
     <w:tmpl w:val="3E6618C2"/>
@@ -4937,7 +5876,7 @@
       </w:rPr>
     </w:lvl>
   </w:abstractNum>
-  <w:abstractNum w:abstractNumId="22" w15:restartNumberingAfterBreak="0">
+  <w:abstractNum w:abstractNumId="24" w15:restartNumberingAfterBreak="0">
     <w:nsid w:val="4F29246E"/>
     <w:multiLevelType w:val="hybridMultilevel"/>
     <w:tmpl w:val="AE0A3272"/>
@@ -5027,7 +5966,7 @@
       </w:pPr>
     </w:lvl>
   </w:abstractNum>
-  <w:abstractNum w:abstractNumId="23" w15:restartNumberingAfterBreak="0">
+  <w:abstractNum w:abstractNumId="25" w15:restartNumberingAfterBreak="0">
     <w:nsid w:val="516548C1"/>
     <w:multiLevelType w:val="hybridMultilevel"/>
     <w:tmpl w:val="A71C4F00"/>
@@ -5140,10 +6079,236 @@
       </w:rPr>
     </w:lvl>
   </w:abstractNum>
-  <w:abstractNum w:abstractNumId="24" w15:restartNumberingAfterBreak="0">
+  <w:abstractNum w:abstractNumId="26" w15:restartNumberingAfterBreak="0">
+    <w:nsid w:val="539077AF"/>
+    <w:multiLevelType w:val="hybridMultilevel"/>
+    <w:tmpl w:val="742C1590"/>
+    <w:lvl w:ilvl="0" w:tplc="18582622">
+      <w:start w:val="1"/>
+      <w:numFmt w:val="bullet"/>
+      <w:lvlText w:val=""/>
+      <w:lvlJc w:val="left"/>
+      <w:pPr>
+        <w:ind w:left="1429" w:hanging="360"/>
+      </w:pPr>
+      <w:rPr>
+        <w:rFonts w:ascii="Symbol" w:hAnsi="Symbol" w:hint="default"/>
+      </w:rPr>
+    </w:lvl>
+    <w:lvl w:ilvl="1" w:tplc="20000003" w:tentative="1">
+      <w:start w:val="1"/>
+      <w:numFmt w:val="bullet"/>
+      <w:lvlText w:val="o"/>
+      <w:lvlJc w:val="left"/>
+      <w:pPr>
+        <w:ind w:left="2149" w:hanging="360"/>
+      </w:pPr>
+      <w:rPr>
+        <w:rFonts w:ascii="Courier New" w:hAnsi="Courier New" w:cs="Courier New" w:hint="default"/>
+      </w:rPr>
+    </w:lvl>
+    <w:lvl w:ilvl="2" w:tplc="20000005" w:tentative="1">
+      <w:start w:val="1"/>
+      <w:numFmt w:val="bullet"/>
+      <w:lvlText w:val=""/>
+      <w:lvlJc w:val="left"/>
+      <w:pPr>
+        <w:ind w:left="2869" w:hanging="360"/>
+      </w:pPr>
+      <w:rPr>
+        <w:rFonts w:ascii="Wingdings" w:hAnsi="Wingdings" w:hint="default"/>
+      </w:rPr>
+    </w:lvl>
+    <w:lvl w:ilvl="3" w:tplc="20000001" w:tentative="1">
+      <w:start w:val="1"/>
+      <w:numFmt w:val="bullet"/>
+      <w:lvlText w:val=""/>
+      <w:lvlJc w:val="left"/>
+      <w:pPr>
+        <w:ind w:left="3589" w:hanging="360"/>
+      </w:pPr>
+      <w:rPr>
+        <w:rFonts w:ascii="Symbol" w:hAnsi="Symbol" w:hint="default"/>
+      </w:rPr>
+    </w:lvl>
+    <w:lvl w:ilvl="4" w:tplc="20000003" w:tentative="1">
+      <w:start w:val="1"/>
+      <w:numFmt w:val="bullet"/>
+      <w:lvlText w:val="o"/>
+      <w:lvlJc w:val="left"/>
+      <w:pPr>
+        <w:ind w:left="4309" w:hanging="360"/>
+      </w:pPr>
+      <w:rPr>
+        <w:rFonts w:ascii="Courier New" w:hAnsi="Courier New" w:cs="Courier New" w:hint="default"/>
+      </w:rPr>
+    </w:lvl>
+    <w:lvl w:ilvl="5" w:tplc="20000005" w:tentative="1">
+      <w:start w:val="1"/>
+      <w:numFmt w:val="bullet"/>
+      <w:lvlText w:val=""/>
+      <w:lvlJc w:val="left"/>
+      <w:pPr>
+        <w:ind w:left="5029" w:hanging="360"/>
+      </w:pPr>
+      <w:rPr>
+        <w:rFonts w:ascii="Wingdings" w:hAnsi="Wingdings" w:hint="default"/>
+      </w:rPr>
+    </w:lvl>
+    <w:lvl w:ilvl="6" w:tplc="20000001" w:tentative="1">
+      <w:start w:val="1"/>
+      <w:numFmt w:val="bullet"/>
+      <w:lvlText w:val=""/>
+      <w:lvlJc w:val="left"/>
+      <w:pPr>
+        <w:ind w:left="5749" w:hanging="360"/>
+      </w:pPr>
+      <w:rPr>
+        <w:rFonts w:ascii="Symbol" w:hAnsi="Symbol" w:hint="default"/>
+      </w:rPr>
+    </w:lvl>
+    <w:lvl w:ilvl="7" w:tplc="20000003" w:tentative="1">
+      <w:start w:val="1"/>
+      <w:numFmt w:val="bullet"/>
+      <w:lvlText w:val="o"/>
+      <w:lvlJc w:val="left"/>
+      <w:pPr>
+        <w:ind w:left="6469" w:hanging="360"/>
+      </w:pPr>
+      <w:rPr>
+        <w:rFonts w:ascii="Courier New" w:hAnsi="Courier New" w:cs="Courier New" w:hint="default"/>
+      </w:rPr>
+    </w:lvl>
+    <w:lvl w:ilvl="8" w:tplc="20000005" w:tentative="1">
+      <w:start w:val="1"/>
+      <w:numFmt w:val="bullet"/>
+      <w:lvlText w:val=""/>
+      <w:lvlJc w:val="left"/>
+      <w:pPr>
+        <w:ind w:left="7189" w:hanging="360"/>
+      </w:pPr>
+      <w:rPr>
+        <w:rFonts w:ascii="Wingdings" w:hAnsi="Wingdings" w:hint="default"/>
+      </w:rPr>
+    </w:lvl>
+  </w:abstractNum>
+  <w:abstractNum w:abstractNumId="27" w15:restartNumberingAfterBreak="0">
+    <w:nsid w:val="54B01B35"/>
+    <w:multiLevelType w:val="hybridMultilevel"/>
+    <w:tmpl w:val="F28EC1C2"/>
+    <w:lvl w:ilvl="0" w:tplc="18582622">
+      <w:start w:val="1"/>
+      <w:numFmt w:val="bullet"/>
+      <w:lvlText w:val=""/>
+      <w:lvlJc w:val="left"/>
+      <w:pPr>
+        <w:ind w:left="1429" w:hanging="360"/>
+      </w:pPr>
+      <w:rPr>
+        <w:rFonts w:ascii="Symbol" w:hAnsi="Symbol" w:hint="default"/>
+      </w:rPr>
+    </w:lvl>
+    <w:lvl w:ilvl="1" w:tplc="20000003" w:tentative="1">
+      <w:start w:val="1"/>
+      <w:numFmt w:val="bullet"/>
+      <w:lvlText w:val="o"/>
+      <w:lvlJc w:val="left"/>
+      <w:pPr>
+        <w:ind w:left="2149" w:hanging="360"/>
+      </w:pPr>
+      <w:rPr>
+        <w:rFonts w:ascii="Courier New" w:hAnsi="Courier New" w:cs="Courier New" w:hint="default"/>
+      </w:rPr>
+    </w:lvl>
+    <w:lvl w:ilvl="2" w:tplc="20000005" w:tentative="1">
+      <w:start w:val="1"/>
+      <w:numFmt w:val="bullet"/>
+      <w:lvlText w:val=""/>
+      <w:lvlJc w:val="left"/>
+      <w:pPr>
+        <w:ind w:left="2869" w:hanging="360"/>
+      </w:pPr>
+      <w:rPr>
+        <w:rFonts w:ascii="Wingdings" w:hAnsi="Wingdings" w:hint="default"/>
+      </w:rPr>
+    </w:lvl>
+    <w:lvl w:ilvl="3" w:tplc="20000001" w:tentative="1">
+      <w:start w:val="1"/>
+      <w:numFmt w:val="bullet"/>
+      <w:lvlText w:val=""/>
+      <w:lvlJc w:val="left"/>
+      <w:pPr>
+        <w:ind w:left="3589" w:hanging="360"/>
+      </w:pPr>
+      <w:rPr>
+        <w:rFonts w:ascii="Symbol" w:hAnsi="Symbol" w:hint="default"/>
+      </w:rPr>
+    </w:lvl>
+    <w:lvl w:ilvl="4" w:tplc="20000003" w:tentative="1">
+      <w:start w:val="1"/>
+      <w:numFmt w:val="bullet"/>
+      <w:lvlText w:val="o"/>
+      <w:lvlJc w:val="left"/>
+      <w:pPr>
+        <w:ind w:left="4309" w:hanging="360"/>
+      </w:pPr>
+      <w:rPr>
+        <w:rFonts w:ascii="Courier New" w:hAnsi="Courier New" w:cs="Courier New" w:hint="default"/>
+      </w:rPr>
+    </w:lvl>
+    <w:lvl w:ilvl="5" w:tplc="20000005" w:tentative="1">
+      <w:start w:val="1"/>
+      <w:numFmt w:val="bullet"/>
+      <w:lvlText w:val=""/>
+      <w:lvlJc w:val="left"/>
+      <w:pPr>
+        <w:ind w:left="5029" w:hanging="360"/>
+      </w:pPr>
+      <w:rPr>
+        <w:rFonts w:ascii="Wingdings" w:hAnsi="Wingdings" w:hint="default"/>
+      </w:rPr>
+    </w:lvl>
+    <w:lvl w:ilvl="6" w:tplc="20000001" w:tentative="1">
+      <w:start w:val="1"/>
+      <w:numFmt w:val="bullet"/>
+      <w:lvlText w:val=""/>
+      <w:lvlJc w:val="left"/>
+      <w:pPr>
+        <w:ind w:left="5749" w:hanging="360"/>
+      </w:pPr>
+      <w:rPr>
+        <w:rFonts w:ascii="Symbol" w:hAnsi="Symbol" w:hint="default"/>
+      </w:rPr>
+    </w:lvl>
+    <w:lvl w:ilvl="7" w:tplc="20000003" w:tentative="1">
+      <w:start w:val="1"/>
+      <w:numFmt w:val="bullet"/>
+      <w:lvlText w:val="o"/>
+      <w:lvlJc w:val="left"/>
+      <w:pPr>
+        <w:ind w:left="6469" w:hanging="360"/>
+      </w:pPr>
+      <w:rPr>
+        <w:rFonts w:ascii="Courier New" w:hAnsi="Courier New" w:cs="Courier New" w:hint="default"/>
+      </w:rPr>
+    </w:lvl>
+    <w:lvl w:ilvl="8" w:tplc="20000005" w:tentative="1">
+      <w:start w:val="1"/>
+      <w:numFmt w:val="bullet"/>
+      <w:lvlText w:val=""/>
+      <w:lvlJc w:val="left"/>
+      <w:pPr>
+        <w:ind w:left="7189" w:hanging="360"/>
+      </w:pPr>
+      <w:rPr>
+        <w:rFonts w:ascii="Wingdings" w:hAnsi="Wingdings" w:hint="default"/>
+      </w:rPr>
+    </w:lvl>
+  </w:abstractNum>
+  <w:abstractNum w:abstractNumId="28" w15:restartNumberingAfterBreak="0">
     <w:nsid w:val="5E5106C2"/>
     <w:multiLevelType w:val="hybridMultilevel"/>
-    <w:tmpl w:val="6E56607E"/>
+    <w:tmpl w:val="0CC89AA6"/>
     <w:lvl w:ilvl="0" w:tplc="0ECE595E">
       <w:start w:val="1"/>
       <w:numFmt w:val="decimal"/>
@@ -5230,7 +6395,7 @@
       </w:pPr>
     </w:lvl>
   </w:abstractNum>
-  <w:abstractNum w:abstractNumId="25" w15:restartNumberingAfterBreak="0">
+  <w:abstractNum w:abstractNumId="29" w15:restartNumberingAfterBreak="0">
     <w:nsid w:val="60B30C2E"/>
     <w:multiLevelType w:val="multilevel"/>
     <w:tmpl w:val="677A27D2"/>
@@ -5379,7 +6544,7 @@
       </w:rPr>
     </w:lvl>
   </w:abstractNum>
-  <w:abstractNum w:abstractNumId="26" w15:restartNumberingAfterBreak="0">
+  <w:abstractNum w:abstractNumId="30" w15:restartNumberingAfterBreak="0">
     <w:nsid w:val="612524B7"/>
     <w:multiLevelType w:val="hybridMultilevel"/>
     <w:tmpl w:val="7C32EF5A"/>
@@ -5492,7 +6657,7 @@
       </w:rPr>
     </w:lvl>
   </w:abstractNum>
-  <w:abstractNum w:abstractNumId="27" w15:restartNumberingAfterBreak="0">
+  <w:abstractNum w:abstractNumId="31" w15:restartNumberingAfterBreak="0">
     <w:nsid w:val="69535208"/>
     <w:multiLevelType w:val="hybridMultilevel"/>
     <w:tmpl w:val="87E28034"/>
@@ -5605,7 +6770,7 @@
       </w:rPr>
     </w:lvl>
   </w:abstractNum>
-  <w:abstractNum w:abstractNumId="28" w15:restartNumberingAfterBreak="0">
+  <w:abstractNum w:abstractNumId="32" w15:restartNumberingAfterBreak="0">
     <w:nsid w:val="6AB31AC6"/>
     <w:multiLevelType w:val="hybridMultilevel"/>
     <w:tmpl w:val="92BCD5A0"/>
@@ -5718,7 +6883,7 @@
       </w:rPr>
     </w:lvl>
   </w:abstractNum>
-  <w:abstractNum w:abstractNumId="29" w15:restartNumberingAfterBreak="0">
+  <w:abstractNum w:abstractNumId="33" w15:restartNumberingAfterBreak="0">
     <w:nsid w:val="716A3F3C"/>
     <w:multiLevelType w:val="hybridMultilevel"/>
     <w:tmpl w:val="4698C516"/>
@@ -5808,7 +6973,7 @@
       </w:pPr>
     </w:lvl>
   </w:abstractNum>
-  <w:abstractNum w:abstractNumId="30" w15:restartNumberingAfterBreak="0">
+  <w:abstractNum w:abstractNumId="34" w15:restartNumberingAfterBreak="0">
     <w:nsid w:val="781C0FF5"/>
     <w:multiLevelType w:val="hybridMultilevel"/>
     <w:tmpl w:val="95AA1AD8"/>
@@ -5898,97 +7063,109 @@
     </w:lvl>
   </w:abstractNum>
   <w:num w:numId="1">
-    <w:abstractNumId w:val="9"/>
+    <w:abstractNumId w:val="11"/>
   </w:num>
   <w:num w:numId="2">
     <w:abstractNumId w:val="0"/>
   </w:num>
   <w:num w:numId="3">
-    <w:abstractNumId w:val="8"/>
+    <w:abstractNumId w:val="10"/>
   </w:num>
   <w:num w:numId="4">
-    <w:abstractNumId w:val="7"/>
+    <w:abstractNumId w:val="9"/>
   </w:num>
   <w:num w:numId="5">
-    <w:abstractNumId w:val="22"/>
+    <w:abstractNumId w:val="24"/>
   </w:num>
   <w:num w:numId="6">
     <w:abstractNumId w:val="2"/>
   </w:num>
   <w:num w:numId="7">
-    <w:abstractNumId w:val="13"/>
+    <w:abstractNumId w:val="15"/>
   </w:num>
   <w:num w:numId="8">
-    <w:abstractNumId w:val="29"/>
+    <w:abstractNumId w:val="33"/>
   </w:num>
   <w:num w:numId="9">
-    <w:abstractNumId w:val="18"/>
+    <w:abstractNumId w:val="20"/>
   </w:num>
   <w:num w:numId="10">
-    <w:abstractNumId w:val="12"/>
+    <w:abstractNumId w:val="14"/>
   </w:num>
   <w:num w:numId="11">
-    <w:abstractNumId w:val="5"/>
+    <w:abstractNumId w:val="7"/>
   </w:num>
   <w:num w:numId="12">
-    <w:abstractNumId w:val="6"/>
+    <w:abstractNumId w:val="8"/>
   </w:num>
   <w:num w:numId="13">
-    <w:abstractNumId w:val="24"/>
+    <w:abstractNumId w:val="28"/>
   </w:num>
   <w:num w:numId="14">
-    <w:abstractNumId w:val="19"/>
+    <w:abstractNumId w:val="21"/>
   </w:num>
   <w:num w:numId="15">
-    <w:abstractNumId w:val="15"/>
+    <w:abstractNumId w:val="17"/>
   </w:num>
   <w:num w:numId="16">
     <w:abstractNumId w:val="1"/>
   </w:num>
   <w:num w:numId="17">
-    <w:abstractNumId w:val="20"/>
+    <w:abstractNumId w:val="22"/>
   </w:num>
   <w:num w:numId="18">
+    <w:abstractNumId w:val="18"/>
+  </w:num>
+  <w:num w:numId="19">
+    <w:abstractNumId w:val="23"/>
+  </w:num>
+  <w:num w:numId="20">
+    <w:abstractNumId w:val="30"/>
+  </w:num>
+  <w:num w:numId="21">
+    <w:abstractNumId w:val="6"/>
+  </w:num>
+  <w:num w:numId="22">
+    <w:abstractNumId w:val="34"/>
+  </w:num>
+  <w:num w:numId="23">
+    <w:abstractNumId w:val="19"/>
+  </w:num>
+  <w:num w:numId="24">
     <w:abstractNumId w:val="16"/>
   </w:num>
-  <w:num w:numId="19">
-    <w:abstractNumId w:val="21"/>
+  <w:num w:numId="25">
+    <w:abstractNumId w:val="12"/>
   </w:num>
-  <w:num w:numId="20">
+  <w:num w:numId="26">
+    <w:abstractNumId w:val="31"/>
+  </w:num>
+  <w:num w:numId="27">
+    <w:abstractNumId w:val="32"/>
+  </w:num>
+  <w:num w:numId="28">
+    <w:abstractNumId w:val="4"/>
+  </w:num>
+  <w:num w:numId="29">
+    <w:abstractNumId w:val="25"/>
+  </w:num>
+  <w:num w:numId="30">
+    <w:abstractNumId w:val="13"/>
+  </w:num>
+  <w:num w:numId="31">
+    <w:abstractNumId w:val="29"/>
+  </w:num>
+  <w:num w:numId="32">
     <w:abstractNumId w:val="26"/>
   </w:num>
-  <w:num w:numId="21">
-    <w:abstractNumId w:val="4"/>
-  </w:num>
-  <w:num w:numId="22">
-    <w:abstractNumId w:val="30"/>
-  </w:num>
-  <w:num w:numId="23">
-    <w:abstractNumId w:val="17"/>
-  </w:num>
-  <w:num w:numId="24">
-    <w:abstractNumId w:val="14"/>
-  </w:num>
-  <w:num w:numId="25">
-    <w:abstractNumId w:val="10"/>
-  </w:num>
-  <w:num w:numId="26">
+  <w:num w:numId="33">
     <w:abstractNumId w:val="27"/>
   </w:num>
-  <w:num w:numId="27">
-    <w:abstractNumId w:val="28"/>
-  </w:num>
-  <w:num w:numId="28">
+  <w:num w:numId="34">
     <w:abstractNumId w:val="3"/>
   </w:num>
-  <w:num w:numId="29">
-    <w:abstractNumId w:val="23"/>
-  </w:num>
-  <w:num w:numId="30">
-    <w:abstractNumId w:val="11"/>
-  </w:num>
-  <w:num w:numId="31">
-    <w:abstractNumId w:val="25"/>
+  <w:num w:numId="35">
+    <w:abstractNumId w:val="5"/>
   </w:num>
 </w:numbering>
 </file>
@@ -6395,7 +7572,7 @@
     <w:name w:val="Normal"/>
     <w:aliases w:val="БУКВЫ"/>
     <w:qFormat/>
-    <w:rsid w:val="006C047E"/>
+    <w:rsid w:val="00AE48AD"/>
     <w:pPr>
       <w:spacing w:line="240" w:lineRule="auto"/>
     </w:pPr>

</xml_diff>